<commit_message>
Converting Word documents to MarkDown: "System Command Call Notations Construct Drafts": Manually checking differences between rendered MarkDown and Word document. Last checks if markup looks ok.
</commit_message>
<xml_diff>
--- a/3. Constructs Drafts/1. Language/3. Code Concepts/05. System Objects/3. System Command Call Notations Construct Drafts.docx
+++ b/3. Constructs Drafts/1. Language/3. Code Concepts/05. System Objects/3. System Command Call Notations Construct Drafts.docx
@@ -1,6 +1,6 @@
 
 <file path=word/document.xml><?xml version="1.0" encoding="utf-8"?>
-<w:document xmlns:wpc="http://schemas.microsoft.com/office/word/2010/wordprocessingCanvas" xmlns:cx="http://schemas.microsoft.com/office/drawing/2014/chartex" xmlns:cx1="http://schemas.microsoft.com/office/drawing/2015/9/8/chartex" xmlns:cx2="http://schemas.microsoft.com/office/drawing/2015/10/21/chartex" xmlns:cx3="http://schemas.microsoft.com/office/drawing/2016/5/9/chartex" xmlns:cx4="http://schemas.microsoft.com/office/drawing/2016/5/10/chartex" xmlns:cx5="http://schemas.microsoft.com/office/drawing/2016/5/11/chartex" xmlns:cx6="http://schemas.microsoft.com/office/drawing/2016/5/12/chartex" xmlns:cx7="http://schemas.microsoft.com/office/drawing/2016/5/13/chartex" xmlns:cx8="http://schemas.microsoft.com/office/drawing/2016/5/14/chartex" xmlns:mc="http://schemas.openxmlformats.org/markup-compatibility/2006" xmlns:aink="http://schemas.microsoft.com/office/drawing/2016/ink" xmlns:am3d="http://schemas.microsoft.com/office/drawing/2017/model3d" xmlns:o="urn:schemas-microsoft-com:office:office" xmlns:r="http://schemas.openxmlformats.org/officeDocument/2006/relationships" xmlns:m="http://schemas.openxmlformats.org/officeDocument/2006/math" xmlns:v="urn:schemas-microsoft-com:vml" xmlns:wp14="http://schemas.microsoft.com/office/word/2010/wordprocessingDrawing" xmlns:wp="http://schemas.openxmlformats.org/drawingml/2006/wordprocessingDrawing" xmlns:w10="urn:schemas-microsoft-com:office:word" xmlns:w="http://schemas.openxmlformats.org/wordprocessingml/2006/main" xmlns:w14="http://schemas.microsoft.com/office/word/2010/wordml" xmlns:w15="http://schemas.microsoft.com/office/word/2012/wordml" xmlns:w16cid="http://schemas.microsoft.com/office/word/2016/wordml/cid" xmlns:w16se="http://schemas.microsoft.com/office/word/2015/wordml/symex" xmlns:wpg="http://schemas.microsoft.com/office/word/2010/wordprocessingGroup" xmlns:wpi="http://schemas.microsoft.com/office/word/2010/wordprocessingInk" xmlns:wne="http://schemas.microsoft.com/office/word/2006/wordml" xmlns:wps="http://schemas.microsoft.com/office/word/2010/wordprocessingShape" mc:Ignorable="w14 w15 w16se w16cid wp14">
+<w:document xmlns:wpc="http://schemas.microsoft.com/office/word/2010/wordprocessingCanvas" xmlns:cx="http://schemas.microsoft.com/office/drawing/2014/chartex" xmlns:cx1="http://schemas.microsoft.com/office/drawing/2015/9/8/chartex" xmlns:cx2="http://schemas.microsoft.com/office/drawing/2015/10/21/chartex" xmlns:cx3="http://schemas.microsoft.com/office/drawing/2016/5/9/chartex" xmlns:cx4="http://schemas.microsoft.com/office/drawing/2016/5/10/chartex" xmlns:cx5="http://schemas.microsoft.com/office/drawing/2016/5/11/chartex" xmlns:cx6="http://schemas.microsoft.com/office/drawing/2016/5/12/chartex" xmlns:cx7="http://schemas.microsoft.com/office/drawing/2016/5/13/chartex" xmlns:cx8="http://schemas.microsoft.com/office/drawing/2016/5/14/chartex" xmlns:mc="http://schemas.openxmlformats.org/markup-compatibility/2006" xmlns:aink="http://schemas.microsoft.com/office/drawing/2016/ink" xmlns:am3d="http://schemas.microsoft.com/office/drawing/2017/model3d" xmlns:o="urn:schemas-microsoft-com:office:office" xmlns:r="http://schemas.openxmlformats.org/officeDocument/2006/relationships" xmlns:m="http://schemas.openxmlformats.org/officeDocument/2006/math" xmlns:v="urn:schemas-microsoft-com:vml" xmlns:wp14="http://schemas.microsoft.com/office/word/2010/wordprocessingDrawing" xmlns:wp="http://schemas.openxmlformats.org/drawingml/2006/wordprocessingDrawing" xmlns:w10="urn:schemas-microsoft-com:office:word" xmlns:w="http://schemas.openxmlformats.org/wordprocessingml/2006/main" xmlns:w14="http://schemas.microsoft.com/office/word/2010/wordml" xmlns:w15="http://schemas.microsoft.com/office/word/2012/wordml" xmlns:w16cex="http://schemas.microsoft.com/office/word/2018/wordml/cex" xmlns:w16cid="http://schemas.microsoft.com/office/word/2016/wordml/cid" xmlns:w16="http://schemas.microsoft.com/office/word/2018/wordml" xmlns:w16se="http://schemas.microsoft.com/office/word/2015/wordml/symex" xmlns:wpg="http://schemas.microsoft.com/office/word/2010/wordprocessingGroup" xmlns:wpi="http://schemas.microsoft.com/office/word/2010/wordprocessingInk" xmlns:wne="http://schemas.microsoft.com/office/word/2006/wordml" xmlns:wps="http://schemas.microsoft.com/office/word/2010/wordprocessingShape" mc:Ignorable="w14 w15 w16se w16cid w16 w16cex wp14">
   <w:background w:color="000000"/>
   <w:body>
     <w:tbl>
@@ -37,13 +37,7 @@
               <w:pStyle w:val="Heading1"/>
             </w:pPr>
             <w:r>
-              <w:t xml:space="preserve">Circle </w:t>
-            </w:r>
-            <w:r>
-              <w:t>Construct Drafts</w:t>
-            </w:r>
-            <w:r>
-              <w:t>: System Objects</w:t>
+              <w:t>Circle Language Construct Drafts | System Objects</w:t>
             </w:r>
           </w:p>
         </w:tc>
@@ -2366,7 +2360,19 @@
         <w:rPr>
           <w:color w:val="FFC000"/>
         </w:rPr>
-        <w:t>&lt;A</w:t>
+        <w:t>&lt;</w:t>
+      </w:r>
+      <w:r>
+        <w:rPr>
+          <w:color w:val="FFC000"/>
+        </w:rPr>
+        <w:t xml:space="preserve"> </w:t>
+      </w:r>
+      <w:r>
+        <w:rPr>
+          <w:color w:val="FFC000"/>
+        </w:rPr>
+        <w:t>A</w:t>
       </w:r>
       <w:r>
         <w:rPr>
@@ -2390,7 +2396,19 @@
         <w:rPr>
           <w:color w:val="FFC000"/>
         </w:rPr>
-        <w:t>?&gt;</w:t>
+        <w:t>?</w:t>
+      </w:r>
+      <w:r>
+        <w:rPr>
+          <w:color w:val="FFC000"/>
+        </w:rPr>
+        <w:t xml:space="preserve"> </w:t>
+      </w:r>
+      <w:r>
+        <w:rPr>
+          <w:color w:val="FFC000"/>
+        </w:rPr>
+        <w:t>&gt;</w:t>
       </w:r>
     </w:p>
     <w:p/>
@@ -2719,10 +2737,38 @@
         <w:rPr>
           <w:color w:val="FFC000"/>
         </w:rPr>
-        <w:t>&lt;A bit more info?&gt;</w:t>
+        <w:t>&lt;</w:t>
+      </w:r>
+      <w:r>
+        <w:rPr>
+          <w:color w:val="FFC000"/>
+        </w:rPr>
+        <w:t xml:space="preserve"> </w:t>
+      </w:r>
+      <w:r>
+        <w:rPr>
+          <w:color w:val="FFC000"/>
+        </w:rPr>
+        <w:t>A bit more info?</w:t>
+      </w:r>
+      <w:r>
+        <w:rPr>
+          <w:color w:val="FFC000"/>
+        </w:rPr>
+        <w:t xml:space="preserve"> </w:t>
+      </w:r>
+      <w:r>
+        <w:rPr>
+          <w:color w:val="FFC000"/>
+        </w:rPr>
+        <w:t>&gt;</w:t>
       </w:r>
     </w:p>
-    <w:p/>
+    <w:p>
+      <w:r>
+        <w:tab/>
+      </w:r>
+    </w:p>
     <w:tbl>
       <w:tblPr>
         <w:tblW w:w="0" w:type="auto"/>
@@ -5742,18 +5788,7 @@
                 <w:bCs/>
                 <w:szCs w:val="22"/>
               </w:rPr>
-              <w:t>(≈ G</w:t>
-            </w:r>
-            <w:bookmarkStart w:id="1" w:name="_GoBack"/>
-            <w:bookmarkEnd w:id="1"/>
-            <w:r>
-              <w:rPr>
-                <w:rFonts w:asciiTheme="minorHAnsi" w:hAnsiTheme="minorHAnsi"/>
-                <w:b/>
-                <w:bCs/>
-                <w:szCs w:val="22"/>
-              </w:rPr>
-              <w:t>et Object)</w:t>
+              <w:t>(≈ Get Object)</w:t>
             </w:r>
             <w:r>
               <w:t xml:space="preserve"> </w:t>
@@ -7823,7 +7858,7 @@
       </w:r>
     </w:p>
     <w:p>
-      <w:bookmarkStart w:id="2" w:name="_Hlk46269008"/>
+      <w:bookmarkStart w:id="1" w:name="_Hlk46269008"/>
       <w:r>
         <w:t xml:space="preserve">The main thing explicitly displayed here is that the </w:t>
       </w:r>
@@ -7837,7 +7872,7 @@
         <w:t>is opened up, showing explicitly what aspects and system commands are called. The following picture demonstrates this:</w:t>
       </w:r>
     </w:p>
-    <w:bookmarkEnd w:id="2"/>
+    <w:bookmarkEnd w:id="1"/>
     <w:p/>
     <w:p>
       <w:pPr>
@@ -7981,9 +8016,9 @@
       <w:r>
         <w:t>.</w:t>
       </w:r>
-      <w:bookmarkStart w:id="3" w:name="_Hlk46269577"/>
+      <w:bookmarkStart w:id="2" w:name="_Hlk46269577"/>
     </w:p>
-    <w:bookmarkEnd w:id="3"/>
+    <w:bookmarkEnd w:id="2"/>
     <w:p/>
     <w:p>
       <w:pPr>
@@ -8045,7 +8080,7 @@
       </w:r>
     </w:p>
     <w:p>
-      <w:bookmarkStart w:id="4" w:name="_Hlk46269597"/>
+      <w:bookmarkStart w:id="3" w:name="_Hlk46269597"/>
     </w:p>
     <w:p>
       <w:pPr>
@@ -8061,7 +8096,7 @@
         <w:t xml:space="preserve"> a more practical notation is:</w:t>
       </w:r>
     </w:p>
-    <w:bookmarkEnd w:id="4"/>
+    <w:bookmarkEnd w:id="3"/>
     <w:p>
       <w:pPr>
         <w:ind w:left="568"/>
@@ -8144,7 +8179,7 @@
 </file>
 
 <file path=word/numbering.xml><?xml version="1.0" encoding="utf-8"?>
-<w:numbering xmlns:wpc="http://schemas.microsoft.com/office/word/2010/wordprocessingCanvas" xmlns:cx="http://schemas.microsoft.com/office/drawing/2014/chartex" xmlns:cx1="http://schemas.microsoft.com/office/drawing/2015/9/8/chartex" xmlns:cx2="http://schemas.microsoft.com/office/drawing/2015/10/21/chartex" xmlns:cx3="http://schemas.microsoft.com/office/drawing/2016/5/9/chartex" xmlns:cx4="http://schemas.microsoft.com/office/drawing/2016/5/10/chartex" xmlns:cx5="http://schemas.microsoft.com/office/drawing/2016/5/11/chartex" xmlns:cx6="http://schemas.microsoft.com/office/drawing/2016/5/12/chartex" xmlns:cx7="http://schemas.microsoft.com/office/drawing/2016/5/13/chartex" xmlns:cx8="http://schemas.microsoft.com/office/drawing/2016/5/14/chartex" xmlns:mc="http://schemas.openxmlformats.org/markup-compatibility/2006" xmlns:aink="http://schemas.microsoft.com/office/drawing/2016/ink" xmlns:am3d="http://schemas.microsoft.com/office/drawing/2017/model3d" xmlns:o="urn:schemas-microsoft-com:office:office" xmlns:r="http://schemas.openxmlformats.org/officeDocument/2006/relationships" xmlns:m="http://schemas.openxmlformats.org/officeDocument/2006/math" xmlns:v="urn:schemas-microsoft-com:vml" xmlns:wp14="http://schemas.microsoft.com/office/word/2010/wordprocessingDrawing" xmlns:wp="http://schemas.openxmlformats.org/drawingml/2006/wordprocessingDrawing" xmlns:w10="urn:schemas-microsoft-com:office:word" xmlns:w="http://schemas.openxmlformats.org/wordprocessingml/2006/main" xmlns:w14="http://schemas.microsoft.com/office/word/2010/wordml" xmlns:w15="http://schemas.microsoft.com/office/word/2012/wordml" xmlns:w16cid="http://schemas.microsoft.com/office/word/2016/wordml/cid" xmlns:w16se="http://schemas.microsoft.com/office/word/2015/wordml/symex" xmlns:wpg="http://schemas.microsoft.com/office/word/2010/wordprocessingGroup" xmlns:wpi="http://schemas.microsoft.com/office/word/2010/wordprocessingInk" xmlns:wne="http://schemas.microsoft.com/office/word/2006/wordml" xmlns:wps="http://schemas.microsoft.com/office/word/2010/wordprocessingShape" mc:Ignorable="w14 w15 w16se w16cid wp14">
+<w:numbering xmlns:wpc="http://schemas.microsoft.com/office/word/2010/wordprocessingCanvas" xmlns:cx="http://schemas.microsoft.com/office/drawing/2014/chartex" xmlns:cx1="http://schemas.microsoft.com/office/drawing/2015/9/8/chartex" xmlns:cx2="http://schemas.microsoft.com/office/drawing/2015/10/21/chartex" xmlns:cx3="http://schemas.microsoft.com/office/drawing/2016/5/9/chartex" xmlns:cx4="http://schemas.microsoft.com/office/drawing/2016/5/10/chartex" xmlns:cx5="http://schemas.microsoft.com/office/drawing/2016/5/11/chartex" xmlns:cx6="http://schemas.microsoft.com/office/drawing/2016/5/12/chartex" xmlns:cx7="http://schemas.microsoft.com/office/drawing/2016/5/13/chartex" xmlns:cx8="http://schemas.microsoft.com/office/drawing/2016/5/14/chartex" xmlns:mc="http://schemas.openxmlformats.org/markup-compatibility/2006" xmlns:aink="http://schemas.microsoft.com/office/drawing/2016/ink" xmlns:am3d="http://schemas.microsoft.com/office/drawing/2017/model3d" xmlns:o="urn:schemas-microsoft-com:office:office" xmlns:r="http://schemas.openxmlformats.org/officeDocument/2006/relationships" xmlns:m="http://schemas.openxmlformats.org/officeDocument/2006/math" xmlns:v="urn:schemas-microsoft-com:vml" xmlns:wp14="http://schemas.microsoft.com/office/word/2010/wordprocessingDrawing" xmlns:wp="http://schemas.openxmlformats.org/drawingml/2006/wordprocessingDrawing" xmlns:w10="urn:schemas-microsoft-com:office:word" xmlns:w="http://schemas.openxmlformats.org/wordprocessingml/2006/main" xmlns:w14="http://schemas.microsoft.com/office/word/2010/wordml" xmlns:w15="http://schemas.microsoft.com/office/word/2012/wordml" xmlns:w16cex="http://schemas.microsoft.com/office/word/2018/wordml/cex" xmlns:w16cid="http://schemas.microsoft.com/office/word/2016/wordml/cid" xmlns:w16="http://schemas.microsoft.com/office/word/2018/wordml" xmlns:w16se="http://schemas.microsoft.com/office/word/2015/wordml/symex" xmlns:wpg="http://schemas.microsoft.com/office/word/2010/wordprocessingGroup" xmlns:wpi="http://schemas.microsoft.com/office/word/2010/wordprocessingInk" xmlns:wne="http://schemas.microsoft.com/office/word/2006/wordml" xmlns:wps="http://schemas.microsoft.com/office/word/2010/wordprocessingShape" mc:Ignorable="w14 w15 w16se w16cid w16 w16cex wp14">
   <w:abstractNum w:abstractNumId="0" w15:restartNumberingAfterBreak="0">
     <w:nsid w:val="FFFFFF7C"/>
     <w:multiLevelType w:val="singleLevel"/>
@@ -8364,7 +8399,7 @@
 </file>
 
 <file path=word/styles.xml><?xml version="1.0" encoding="utf-8"?>
-<w:styles xmlns:mc="http://schemas.openxmlformats.org/markup-compatibility/2006" xmlns:r="http://schemas.openxmlformats.org/officeDocument/2006/relationships" xmlns:w="http://schemas.openxmlformats.org/wordprocessingml/2006/main" xmlns:w14="http://schemas.microsoft.com/office/word/2010/wordml" xmlns:w15="http://schemas.microsoft.com/office/word/2012/wordml" xmlns:w16cid="http://schemas.microsoft.com/office/word/2016/wordml/cid" xmlns:w16se="http://schemas.microsoft.com/office/word/2015/wordml/symex" mc:Ignorable="w14 w15 w16se w16cid">
+<w:styles xmlns:mc="http://schemas.openxmlformats.org/markup-compatibility/2006" xmlns:r="http://schemas.openxmlformats.org/officeDocument/2006/relationships" xmlns:w="http://schemas.openxmlformats.org/wordprocessingml/2006/main" xmlns:w14="http://schemas.microsoft.com/office/word/2010/wordml" xmlns:w15="http://schemas.microsoft.com/office/word/2012/wordml" xmlns:w16cex="http://schemas.microsoft.com/office/word/2018/wordml/cex" xmlns:w16cid="http://schemas.microsoft.com/office/word/2016/wordml/cid" xmlns:w16="http://schemas.microsoft.com/office/word/2018/wordml" xmlns:w16se="http://schemas.microsoft.com/office/word/2015/wordml/symex" mc:Ignorable="w14 w15 w16se w16cid w16 w16cex">
   <w:docDefaults>
     <w:rPrDefault>
       <w:rPr>

</xml_diff>